<commit_message>
Updated project by Dipak
</commit_message>
<xml_diff>
--- a/doc/ProjectSummary.docx
+++ b/doc/ProjectSummary.docx
@@ -13,6 +13,7 @@
           <w:u w:val="single"/>
         </w:rPr>
       </w:pPr>
+      <w:proofErr w:type="spellStart"/>
       <w:r>
         <w:rPr>
           <w:b/>
@@ -21,12 +22,10 @@
           <w:szCs w:val="48"/>
           <w:u w:val="single"/>
         </w:rPr>
-        <w:t>Online Bidding System</w:t>
-      </w:r>
-    </w:p>
-    <w:p>
-      <w:pPr>
-        <w:jc w:val="center"/>
+        <w:t>Kisan</w:t>
+      </w:r>
+      <w:proofErr w:type="spellEnd"/>
+      <w:r>
         <w:rPr>
           <w:b/>
           <w:bCs/>
@@ -34,6 +33,31 @@
           <w:szCs w:val="48"/>
           <w:u w:val="single"/>
         </w:rPr>
+        <w:t xml:space="preserve"> Seva</w:t>
+      </w:r>
+      <w:bookmarkStart w:id="0" w:name="_GoBack"/>
+      <w:bookmarkEnd w:id="0"/>
+      <w:r>
+        <w:rPr>
+          <w:b/>
+          <w:bCs/>
+          <w:sz w:val="48"/>
+          <w:szCs w:val="48"/>
+          <w:u w:val="single"/>
+        </w:rPr>
+        <w:t xml:space="preserve"> System</w:t>
+      </w:r>
+    </w:p>
+    <w:p>
+      <w:pPr>
+        <w:jc w:val="center"/>
+        <w:rPr>
+          <w:b/>
+          <w:bCs/>
+          <w:sz w:val="48"/>
+          <w:szCs w:val="48"/>
+          <w:u w:val="single"/>
+        </w:rPr>
       </w:pPr>
     </w:p>
     <w:p>
@@ -104,21 +128,7 @@
           <w:sz w:val="28"/>
           <w:szCs w:val="28"/>
         </w:rPr>
-        <w:t>I</w:t>
-      </w:r>
-      <w:r>
-        <w:rPr>
-          <w:sz w:val="28"/>
-          <w:szCs w:val="28"/>
-        </w:rPr>
-        <w:t>n this application</w:t>
-      </w:r>
-      <w:r>
-        <w:rPr>
-          <w:sz w:val="28"/>
-          <w:szCs w:val="28"/>
-        </w:rPr>
-        <w:t>, t</w:t>
+        <w:t>In this application, t</w:t>
       </w:r>
       <w:r>
         <w:rPr>
@@ -403,16 +413,7 @@
           <w:sz w:val="28"/>
           <w:szCs w:val="28"/>
         </w:rPr>
-        <w:t>the syste</w:t>
-      </w:r>
-      <w:bookmarkStart w:id="0" w:name="_GoBack"/>
-      <w:bookmarkEnd w:id="0"/>
-      <w:r>
-        <w:rPr>
-          <w:sz w:val="28"/>
-          <w:szCs w:val="28"/>
-        </w:rPr>
-        <w:t>m in quantity.</w:t>
+        <w:t>the system in quantity.</w:t>
       </w:r>
       <w:r>
         <w:rPr>
@@ -1210,6 +1211,7 @@
   <w:style w:type="character" w:default="1" w:styleId="DefaultParagraphFont">
     <w:name w:val="Default Paragraph Font"/>
     <w:uiPriority w:val="1"/>
+    <w:semiHidden/>
     <w:unhideWhenUsed/>
   </w:style>
   <w:style w:type="table" w:default="1" w:styleId="TableNormal">
@@ -1399,6 +1401,7 @@
   <w:style w:type="character" w:default="1" w:styleId="DefaultParagraphFont">
     <w:name w:val="Default Paragraph Font"/>
     <w:uiPriority w:val="1"/>
+    <w:semiHidden/>
     <w:unhideWhenUsed/>
   </w:style>
   <w:style w:type="table" w:default="1" w:styleId="TableNormal">
@@ -1714,7 +1717,7 @@
   <a:extraClrSchemeLst/>
   <a:extLst>
     <a:ext uri="{05A4C25C-085E-4340-85A3-A5531E510DB2}">
-      <thm15:themeFamily xmlns:thm15="http://schemas.microsoft.com/office/thememl/2012/main" xmlns="" name="Office Theme" id="{62F939B6-93AF-4DB8-9C6B-D6C7DFDC589F}" vid="{4A3C46E8-61CC-4603-A589-7422A47A8E4A}"/>
+      <thm15:themeFamily xmlns="" xmlns:thm15="http://schemas.microsoft.com/office/thememl/2012/main" name="Office Theme" id="{62F939B6-93AF-4DB8-9C6B-D6C7DFDC589F}" vid="{4A3C46E8-61CC-4603-A589-7422A47A8E4A}"/>
     </a:ext>
   </a:extLst>
 </a:theme>

</xml_diff>